<commit_message>
avance semana 16 mayo final
</commit_message>
<xml_diff>
--- a/Avances_Rol/Pablo/Avance Semana 10/Informe semanal 15mayo.docx
+++ b/Avances_Rol/Pablo/Avance Semana 10/Informe semanal 15mayo.docx
@@ -112,7 +112,15 @@
         </w:numPr>
       </w:pPr>
       <w:r>
-        <w:t xml:space="preserve">Los campos numéricos no se encontraban validados para que no aceptaran campos negativos, la solución fue agregar una nueva regla en el modelo de Practica_admin que mantenía el rango de la nota de 0 </w:t>
+        <w:t xml:space="preserve">Los campos numéricos no se encontraban validados para que no aceptaran campos negativos, la solución fue agregar una nueva regla en el modelo de </w:t>
+      </w:r>
+      <w:proofErr w:type="spellStart"/>
+      <w:r>
+        <w:t>Practica_admin</w:t>
+      </w:r>
+      <w:proofErr w:type="spellEnd"/>
+      <w:r>
+        <w:t xml:space="preserve"> que mantenía el rango de la nota de 0 </w:t>
       </w:r>
       <w:r>
         <w:t xml:space="preserve">a 7 aceptando decimales y en el campo </w:t>
@@ -153,34 +161,251 @@
           <w:sz w:val="40"/>
           <w:szCs w:val="40"/>
         </w:rPr>
-        <w:t>Parte 2</w:t>
-      </w:r>
-      <w:r>
-        <w:rPr>
-          <w:sz w:val="40"/>
-          <w:szCs w:val="40"/>
-        </w:rPr>
+        <w:t>Parte 2.</w:t>
+      </w:r>
+    </w:p>
+    <w:p>
+      <w:r>
+        <w:t xml:space="preserve">No se habían entregado más avances semanales luego de la revisión de los modelos en clases, tal revisión nuevamente produjo un cambio en la forma de evaluar. Anteriormente en la última entrevista realizada al Coordinador Patricio Gálvez </w:t>
+      </w:r>
+      <w:proofErr w:type="spellStart"/>
+      <w:r>
+        <w:t>Gálvez</w:t>
+      </w:r>
+      <w:proofErr w:type="spellEnd"/>
+      <w:r>
+        <w:t>, él  afirmo que no se debería  considerar ningún tipo de evaluación, esto fue reflejado en los modelos y se realizó el cambio necesario</w:t>
+      </w:r>
+      <w:r>
+        <w:t xml:space="preserve"> en la semana 6</w:t>
+      </w:r>
+      <w:r>
+        <w:t xml:space="preserve">, pero en la </w:t>
+      </w:r>
+      <w:r>
+        <w:t xml:space="preserve">última </w:t>
+      </w:r>
+      <w:r>
+        <w:t xml:space="preserve">revisión de </w:t>
+      </w:r>
+      <w:r>
+        <w:t xml:space="preserve">los </w:t>
+      </w:r>
+      <w:r>
+        <w:t xml:space="preserve">modelos  </w:t>
+      </w:r>
+      <w:r>
+        <w:t>se estableció un tipo de regla  para todos los grupos, la cual sería que todos deben considerar la evaluación.  Nuevamente se realizaron los cambios a los modelos y diseños, todos estos cambios fueron hechos por el grupo</w:t>
+      </w:r>
+      <w:r>
+        <w:t xml:space="preserve"> y son los siguientes</w:t>
+      </w:r>
+      <w:r>
         <w:t>.</w:t>
       </w:r>
-    </w:p>
-    <w:p>
-      <w:r>
-        <w:t xml:space="preserve">No se habían entregado más avances semanales luego de la revisión de los modelos en clases, tal revisión nuevamente produjo un cambio en la forma de evaluar. Anteriormente en la última entrevista realizada al Coordinador Patricio Gálvez Gálvez, él  afirmo que no se debería  considerar ningún tipo de evaluación, esto fue reflejado en los modelos y se realizó el cambio necesario, pero en la revisión de modelos  </w:t>
-      </w:r>
-      <w:r>
-        <w:t>se estableció un tipo de regla  para todos los grupos, la cual sería que todos los modelos deben considerar la evaluación.  Nuevamente se realizaron los cambios a los modelos y diseños, todos estos cambios fueron hechos por el grupo.</w:t>
-      </w:r>
-      <w:bookmarkStart w:id="0" w:name="_GoBack"/>
-      <w:bookmarkEnd w:id="0"/>
-    </w:p>
-    <w:p>
-      <w:pPr>
-        <w:pStyle w:val="Prrafodelista"/>
-      </w:pPr>
     </w:p>
     <w:p/>
     <w:p/>
     <w:p/>
+    <w:p/>
+    <w:p>
+      <w:pPr>
+        <w:rPr>
+          <w:sz w:val="40"/>
+          <w:szCs w:val="40"/>
+        </w:rPr>
+      </w:pPr>
+      <w:r>
+        <w:rPr>
+          <w:sz w:val="40"/>
+          <w:szCs w:val="40"/>
+        </w:rPr>
+        <w:t>Diseño de Arquitectura Funcional</w:t>
+      </w:r>
+      <w:r>
+        <w:rPr>
+          <w:sz w:val="40"/>
+          <w:szCs w:val="40"/>
+        </w:rPr>
+        <w:t>.</w:t>
+      </w:r>
+    </w:p>
+    <w:p>
+      <w:pPr>
+        <w:rPr>
+          <w:sz w:val="40"/>
+          <w:szCs w:val="40"/>
+        </w:rPr>
+      </w:pPr>
+      <w:r>
+        <w:rPr>
+          <w:noProof/>
+          <w:sz w:val="40"/>
+          <w:szCs w:val="40"/>
+          <w:lang w:eastAsia="es-CL"/>
+        </w:rPr>
+        <w:drawing>
+          <wp:inline distT="0" distB="0" distL="0" distR="0">
+            <wp:extent cx="5612130" cy="5588000"/>
+            <wp:effectExtent l="0" t="0" r="7620" b="0"/>
+            <wp:docPr id="2" name="0 Imagen"/>
+            <wp:cNvGraphicFramePr>
+              <a:graphicFrameLocks xmlns:a="http://schemas.openxmlformats.org/drawingml/2006/main" noChangeAspect="1"/>
+            </wp:cNvGraphicFramePr>
+            <a:graphic xmlns:a="http://schemas.openxmlformats.org/drawingml/2006/main">
+              <a:graphicData uri="http://schemas.openxmlformats.org/drawingml/2006/picture">
+                <pic:pic xmlns:pic="http://schemas.openxmlformats.org/drawingml/2006/picture">
+                  <pic:nvPicPr>
+                    <pic:cNvPr id="0" name="Sin título.png"/>
+                    <pic:cNvPicPr/>
+                  </pic:nvPicPr>
+                  <pic:blipFill>
+                    <a:blip r:embed="rId6" cstate="print">
+                      <a:extLst>
+                        <a:ext uri="{28A0092B-C50C-407E-A947-70E740481C1C}">
+                          <a14:useLocalDpi xmlns:a14="http://schemas.microsoft.com/office/drawing/2010/main" val="0"/>
+                        </a:ext>
+                      </a:extLst>
+                    </a:blip>
+                    <a:stretch>
+                      <a:fillRect/>
+                    </a:stretch>
+                  </pic:blipFill>
+                  <pic:spPr>
+                    <a:xfrm>
+                      <a:off x="0" y="0"/>
+                      <a:ext cx="5612130" cy="5588000"/>
+                    </a:xfrm>
+                    <a:prstGeom prst="rect">
+                      <a:avLst/>
+                    </a:prstGeom>
+                  </pic:spPr>
+                </pic:pic>
+              </a:graphicData>
+            </a:graphic>
+          </wp:inline>
+        </w:drawing>
+      </w:r>
+    </w:p>
+    <w:p>
+      <w:pPr>
+        <w:rPr>
+          <w:sz w:val="40"/>
+          <w:szCs w:val="40"/>
+        </w:rPr>
+      </w:pPr>
+    </w:p>
+    <w:p>
+      <w:pPr>
+        <w:rPr>
+          <w:sz w:val="40"/>
+          <w:szCs w:val="40"/>
+        </w:rPr>
+      </w:pPr>
+    </w:p>
+    <w:p>
+      <w:pPr>
+        <w:rPr>
+          <w:sz w:val="40"/>
+          <w:szCs w:val="40"/>
+        </w:rPr>
+      </w:pPr>
+    </w:p>
+    <w:p>
+      <w:pPr>
+        <w:rPr>
+          <w:sz w:val="40"/>
+          <w:szCs w:val="40"/>
+        </w:rPr>
+      </w:pPr>
+    </w:p>
+    <w:p>
+      <w:pPr>
+        <w:rPr>
+          <w:sz w:val="40"/>
+          <w:szCs w:val="40"/>
+        </w:rPr>
+      </w:pPr>
+      <w:r>
+        <w:rPr>
+          <w:sz w:val="40"/>
+          <w:szCs w:val="40"/>
+        </w:rPr>
+        <w:t>Modelo Relacional de la Base de Datos.</w:t>
+      </w:r>
+    </w:p>
+    <w:p>
+      <w:pPr>
+        <w:rPr>
+          <w:sz w:val="40"/>
+          <w:szCs w:val="40"/>
+        </w:rPr>
+      </w:pPr>
+      <w:r>
+        <w:rPr>
+          <w:noProof/>
+          <w:sz w:val="40"/>
+          <w:szCs w:val="40"/>
+          <w:lang w:eastAsia="es-CL"/>
+        </w:rPr>
+        <w:drawing>
+          <wp:inline distT="0" distB="0" distL="0" distR="0">
+            <wp:extent cx="5612130" cy="6654800"/>
+            <wp:effectExtent l="0" t="0" r="7620" b="0"/>
+            <wp:docPr id="1" name="0 Imagen"/>
+            <wp:cNvGraphicFramePr>
+              <a:graphicFrameLocks xmlns:a="http://schemas.openxmlformats.org/drawingml/2006/main" noChangeAspect="1"/>
+            </wp:cNvGraphicFramePr>
+            <a:graphic xmlns:a="http://schemas.openxmlformats.org/drawingml/2006/main">
+              <a:graphicData uri="http://schemas.openxmlformats.org/drawingml/2006/picture">
+                <pic:pic xmlns:pic="http://schemas.openxmlformats.org/drawingml/2006/picture">
+                  <pic:nvPicPr>
+                    <pic:cNvPr id="0" name="Sin título.png"/>
+                    <pic:cNvPicPr/>
+                  </pic:nvPicPr>
+                  <pic:blipFill>
+                    <a:blip r:embed="rId7" cstate="print">
+                      <a:extLst>
+                        <a:ext uri="{28A0092B-C50C-407E-A947-70E740481C1C}">
+                          <a14:useLocalDpi xmlns:a14="http://schemas.microsoft.com/office/drawing/2010/main" val="0"/>
+                        </a:ext>
+                      </a:extLst>
+                    </a:blip>
+                    <a:stretch>
+                      <a:fillRect/>
+                    </a:stretch>
+                  </pic:blipFill>
+                  <pic:spPr>
+                    <a:xfrm>
+                      <a:off x="0" y="0"/>
+                      <a:ext cx="5612130" cy="6654800"/>
+                    </a:xfrm>
+                    <a:prstGeom prst="rect">
+                      <a:avLst/>
+                    </a:prstGeom>
+                  </pic:spPr>
+                </pic:pic>
+              </a:graphicData>
+            </a:graphic>
+          </wp:inline>
+        </w:drawing>
+      </w:r>
+    </w:p>
+    <w:p>
+      <w:pPr>
+        <w:pBdr>
+          <w:bottom w:val="single" w:sz="4" w:space="1" w:color="auto"/>
+        </w:pBdr>
+      </w:pPr>
+      <w:r>
+        <w:t xml:space="preserve">Nombre: Pablo Andrés Lara Cofré             Rut: 17.571.601-7                              </w:t>
+      </w:r>
+      <w:r>
+        <w:t xml:space="preserve"> Fecha: 16/05/2014</w:t>
+      </w:r>
+      <w:bookmarkStart w:id="0" w:name="_GoBack"/>
+      <w:bookmarkEnd w:id="0"/>
+    </w:p>
     <w:sectPr>
       <w:pgSz w:w="12240" w:h="15840"/>
       <w:pgMar w:top="1417" w:right="1701" w:bottom="1417" w:left="1701" w:header="708" w:footer="708" w:gutter="0"/>
@@ -510,6 +735,36 @@
       <w:contextualSpacing/>
     </w:pPr>
   </w:style>
+  <w:style w:type="paragraph" w:styleId="Textodeglobo">
+    <w:name w:val="Balloon Text"/>
+    <w:basedOn w:val="Normal"/>
+    <w:link w:val="TextodegloboCar"/>
+    <w:uiPriority w:val="99"/>
+    <w:semiHidden/>
+    <w:unhideWhenUsed/>
+    <w:rsid w:val="003E4722"/>
+    <w:pPr>
+      <w:spacing w:after="0" w:line="240" w:lineRule="auto"/>
+    </w:pPr>
+    <w:rPr>
+      <w:rFonts w:ascii="Tahoma" w:hAnsi="Tahoma" w:cs="Tahoma"/>
+      <w:sz w:val="16"/>
+      <w:szCs w:val="16"/>
+    </w:rPr>
+  </w:style>
+  <w:style w:type="character" w:customStyle="1" w:styleId="TextodegloboCar">
+    <w:name w:val="Texto de globo Car"/>
+    <w:basedOn w:val="Fuentedeprrafopredeter"/>
+    <w:link w:val="Textodeglobo"/>
+    <w:uiPriority w:val="99"/>
+    <w:semiHidden/>
+    <w:rsid w:val="003E4722"/>
+    <w:rPr>
+      <w:rFonts w:ascii="Tahoma" w:hAnsi="Tahoma" w:cs="Tahoma"/>
+      <w:sz w:val="16"/>
+      <w:szCs w:val="16"/>
+    </w:rPr>
+  </w:style>
 </w:styles>
 </file>
 
@@ -711,6 +966,36 @@
       <w:ind w:left="720"/>
       <w:contextualSpacing/>
     </w:pPr>
+  </w:style>
+  <w:style w:type="paragraph" w:styleId="Textodeglobo">
+    <w:name w:val="Balloon Text"/>
+    <w:basedOn w:val="Normal"/>
+    <w:link w:val="TextodegloboCar"/>
+    <w:uiPriority w:val="99"/>
+    <w:semiHidden/>
+    <w:unhideWhenUsed/>
+    <w:rsid w:val="003E4722"/>
+    <w:pPr>
+      <w:spacing w:after="0" w:line="240" w:lineRule="auto"/>
+    </w:pPr>
+    <w:rPr>
+      <w:rFonts w:ascii="Tahoma" w:hAnsi="Tahoma" w:cs="Tahoma"/>
+      <w:sz w:val="16"/>
+      <w:szCs w:val="16"/>
+    </w:rPr>
+  </w:style>
+  <w:style w:type="character" w:customStyle="1" w:styleId="TextodegloboCar">
+    <w:name w:val="Texto de globo Car"/>
+    <w:basedOn w:val="Fuentedeprrafopredeter"/>
+    <w:link w:val="Textodeglobo"/>
+    <w:uiPriority w:val="99"/>
+    <w:semiHidden/>
+    <w:rsid w:val="003E4722"/>
+    <w:rPr>
+      <w:rFonts w:ascii="Tahoma" w:hAnsi="Tahoma" w:cs="Tahoma"/>
+      <w:sz w:val="16"/>
+      <w:szCs w:val="16"/>
+    </w:rPr>
   </w:style>
 </w:styles>
 </file>

</xml_diff>